<commit_message>
Update Hitakshi Verma Assignment08.docx
</commit_message>
<xml_diff>
--- a/Hitakshi Verma Assignment08.docx
+++ b/Hitakshi Verma Assignment08.docx
@@ -1848,6 +1848,7 @@
           <w:tab w:val="clear" w:pos="13740"/>
           <w:tab w:val="clear" w:pos="14656"/>
         </w:tabs>
+        <w:jc w:val="both"/>
         <w:rPr>
           <w:rFonts w:asciiTheme="minorHAnsi" w:hAnsiTheme="minorHAnsi" w:cstheme="minorHAnsi"/>
           <w:b/>
@@ -2191,6 +2192,7 @@
         <w:tabs>
           <w:tab w:val="left" w:pos="1571"/>
         </w:tabs>
+        <w:jc w:val="both"/>
       </w:pPr>
       <w:r>
         <w:t>Properties are functions used to manage field or attribute data.  Typically, we create two properties for each field/attribute, one for "getting" data and one for "setting data. In fact, you may hear them called "Getters" and "Setters".</w:t>
@@ -2201,6 +2203,7 @@
         <w:tabs>
           <w:tab w:val="left" w:pos="1571"/>
         </w:tabs>
+        <w:jc w:val="both"/>
       </w:pPr>
       <w:r>
         <w:rPr>
@@ -2218,6 +2221,7 @@
         <w:tabs>
           <w:tab w:val="left" w:pos="1571"/>
         </w:tabs>
+        <w:jc w:val="both"/>
       </w:pPr>
       <w:r>
         <w:t>G</w:t>
@@ -2238,6 +2242,7 @@
         <w:tabs>
           <w:tab w:val="left" w:pos="1571"/>
         </w:tabs>
+        <w:jc w:val="both"/>
       </w:pPr>
       <w:r>
         <w:t>When using Properties, we "</w:t>
@@ -2408,6 +2413,7 @@
         <w:tabs>
           <w:tab w:val="left" w:pos="1571"/>
         </w:tabs>
+        <w:jc w:val="both"/>
       </w:pPr>
       <w:r>
         <w:rPr>
@@ -2471,6 +2477,7 @@
         <w:tabs>
           <w:tab w:val="left" w:pos="1571"/>
         </w:tabs>
+        <w:jc w:val="both"/>
         <w:rPr>
           <w:b/>
           <w:bCs/>
@@ -2572,6 +2579,7 @@
         <w:tabs>
           <w:tab w:val="left" w:pos="1571"/>
         </w:tabs>
+        <w:jc w:val="both"/>
         <w:rPr>
           <w:rFonts w:cstheme="minorHAnsi"/>
         </w:rPr>
@@ -2581,37 +2589,1945 @@
         <w:t>W</w:t>
       </w:r>
       <w:r>
-        <w:t>hen a class focuses on processing data, use "static" methods. However, when a class focuses on storing data, use "instance" methods (the ones with self).</w:t>
-      </w:r>
-    </w:p>
-    <w:p>
-      <w:pPr>
-        <w:tabs>
-          <w:tab w:val="left" w:pos="1571"/>
-        </w:tabs>
-        <w:rPr>
-          <w:color w:val="000000" w:themeColor="text1"/>
-        </w:rPr>
-      </w:pPr>
-      <w:bookmarkStart w:id="0" w:name="_GoBack"/>
-      <w:bookmarkEnd w:id="0"/>
-    </w:p>
-    <w:p>
-      <w:pPr>
-        <w:tabs>
-          <w:tab w:val="left" w:pos="1571"/>
-        </w:tabs>
-        <w:rPr>
-          <w:rFonts w:cstheme="minorHAnsi"/>
-          <w:b/>
-          <w:bCs/>
-          <w:i/>
-          <w:iCs/>
+        <w:t xml:space="preserve">hen a class focuses on processing data, use "static" methods. However, when a class focuses on </w:t>
+      </w:r>
+      <w:r>
+        <w:t>storing data, use "instance" methods (the ones with self).</w:t>
+      </w:r>
+    </w:p>
+    <w:p>
+      <w:pPr>
+        <w:tabs>
+          <w:tab w:val="left" w:pos="1571"/>
+        </w:tabs>
+        <w:rPr>
+          <w:b/>
+          <w:bCs/>
           <w:color w:val="2F5496" w:themeColor="accent1" w:themeShade="BF"/>
           <w:sz w:val="24"/>
           <w:szCs w:val="24"/>
         </w:rPr>
       </w:pPr>
+    </w:p>
+    <w:p>
+      <w:pPr>
+        <w:tabs>
+          <w:tab w:val="left" w:pos="1571"/>
+        </w:tabs>
+        <w:rPr>
+          <w:b/>
+          <w:bCs/>
+          <w:color w:val="2F5496" w:themeColor="accent1" w:themeShade="BF"/>
+          <w:sz w:val="24"/>
+          <w:szCs w:val="24"/>
+        </w:rPr>
+      </w:pPr>
+      <w:r>
+        <w:rPr>
+          <w:b/>
+          <w:bCs/>
+          <w:color w:val="2F5496" w:themeColor="accent1" w:themeShade="BF"/>
+          <w:sz w:val="24"/>
+          <w:szCs w:val="24"/>
+        </w:rPr>
+        <w:t>Working on Assignment 08:</w:t>
+      </w:r>
+    </w:p>
+    <w:p>
+      <w:pPr>
+        <w:tabs>
+          <w:tab w:val="left" w:pos="1571"/>
+        </w:tabs>
+        <w:jc w:val="both"/>
+      </w:pPr>
+      <w:r>
+        <w:t xml:space="preserve">For this assignment, I was provided with a pseudo code. As part of the code, I added individual functions and error handling. The following classes were available as a placeholder – </w:t>
+      </w:r>
+    </w:p>
+    <w:p>
+      <w:pPr>
+        <w:tabs>
+          <w:tab w:val="left" w:pos="1571"/>
+        </w:tabs>
+        <w:jc w:val="both"/>
+        <w:rPr>
+          <w:i/>
+          <w:iCs/>
+        </w:rPr>
+      </w:pPr>
+      <w:r>
+        <w:rPr>
+          <w:b/>
+          <w:bCs/>
+        </w:rPr>
+        <w:t>Product class:</w:t>
+      </w:r>
+      <w:r>
+        <w:t xml:space="preserve"> This class is used to store product name and product price. I added getter and setter for both the attributes. I used annotations like </w:t>
+      </w:r>
+      <w:r>
+        <w:rPr>
+          <w:i/>
+          <w:iCs/>
+        </w:rPr>
+        <w:t>property</w:t>
+      </w:r>
+      <w:r>
+        <w:t xml:space="preserve"> and </w:t>
+      </w:r>
+      <w:r>
+        <w:rPr>
+          <w:i/>
+          <w:iCs/>
+        </w:rPr>
+        <w:t>&lt;</w:t>
+      </w:r>
+      <w:proofErr w:type="spellStart"/>
+      <w:r>
+        <w:rPr>
+          <w:i/>
+          <w:iCs/>
+        </w:rPr>
+        <w:t>attribute_name</w:t>
+      </w:r>
+      <w:proofErr w:type="spellEnd"/>
+      <w:proofErr w:type="gramStart"/>
+      <w:r>
+        <w:rPr>
+          <w:i/>
+          <w:iCs/>
+        </w:rPr>
+        <w:t>&gt;.setter</w:t>
+      </w:r>
+      <w:proofErr w:type="gramEnd"/>
+    </w:p>
+    <w:p>
+      <w:pPr>
+        <w:tabs>
+          <w:tab w:val="left" w:pos="1571"/>
+        </w:tabs>
+        <w:jc w:val="both"/>
+        <w:rPr>
+          <w:i/>
+          <w:iCs/>
+        </w:rPr>
+      </w:pPr>
+      <w:r>
+        <w:rPr>
+          <w:noProof/>
+        </w:rPr>
+        <w:drawing>
+          <wp:inline distT="0" distB="0" distL="0" distR="0" wp14:anchorId="39E78BAD" wp14:editId="34F59E51">
+            <wp:extent cx="3941618" cy="3055175"/>
+            <wp:effectExtent l="0" t="0" r="1905" b="0"/>
+            <wp:docPr id="3" name="Picture 3"/>
+            <wp:cNvGraphicFramePr>
+              <a:graphicFrameLocks xmlns:a="http://schemas.openxmlformats.org/drawingml/2006/main" noChangeAspect="1"/>
+            </wp:cNvGraphicFramePr>
+            <a:graphic xmlns:a="http://schemas.openxmlformats.org/drawingml/2006/main">
+              <a:graphicData uri="http://schemas.openxmlformats.org/drawingml/2006/picture">
+                <pic:pic xmlns:pic="http://schemas.openxmlformats.org/drawingml/2006/picture">
+                  <pic:nvPicPr>
+                    <pic:cNvPr id="1" name=""/>
+                    <pic:cNvPicPr/>
+                  </pic:nvPicPr>
+                  <pic:blipFill>
+                    <a:blip r:embed="rId12"/>
+                    <a:stretch>
+                      <a:fillRect/>
+                    </a:stretch>
+                  </pic:blipFill>
+                  <pic:spPr>
+                    <a:xfrm>
+                      <a:off x="0" y="0"/>
+                      <a:ext cx="3943161" cy="3056371"/>
+                    </a:xfrm>
+                    <a:prstGeom prst="rect">
+                      <a:avLst/>
+                    </a:prstGeom>
+                  </pic:spPr>
+                </pic:pic>
+              </a:graphicData>
+            </a:graphic>
+          </wp:inline>
+        </w:drawing>
+      </w:r>
+    </w:p>
+    <w:p>
+      <w:pPr>
+        <w:tabs>
+          <w:tab w:val="left" w:pos="1571"/>
+        </w:tabs>
+        <w:jc w:val="both"/>
+        <w:rPr>
+          <w:i/>
+          <w:iCs/>
+        </w:rPr>
+      </w:pPr>
+      <w:r>
+        <w:rPr>
+          <w:rFonts w:asciiTheme="majorHAnsi" w:hAnsiTheme="majorHAnsi" w:cstheme="majorHAnsi"/>
+          <w:i/>
+          <w:iCs/>
+          <w:sz w:val="20"/>
+          <w:szCs w:val="20"/>
+        </w:rPr>
+        <w:t>Figure 7 demonstrates Product class</w:t>
+      </w:r>
+    </w:p>
+    <w:p>
+      <w:pPr>
+        <w:tabs>
+          <w:tab w:val="left" w:pos="1571"/>
+        </w:tabs>
+        <w:jc w:val="both"/>
+      </w:pPr>
+      <w:r>
+        <w:t xml:space="preserve">I also </w:t>
+      </w:r>
+      <w:r>
+        <w:t xml:space="preserve">overrode the existing __str__ method and returned a custom- comma separated </w:t>
+      </w:r>
+      <w:proofErr w:type="spellStart"/>
+      <w:r>
+        <w:t>product_name</w:t>
+      </w:r>
+      <w:proofErr w:type="spellEnd"/>
+      <w:r>
+        <w:t xml:space="preserve"> and </w:t>
+      </w:r>
+      <w:proofErr w:type="spellStart"/>
+      <w:r>
+        <w:t>product_price</w:t>
+      </w:r>
+      <w:proofErr w:type="spellEnd"/>
+      <w:r>
+        <w:t>.</w:t>
+      </w:r>
+    </w:p>
+    <w:p>
+      <w:pPr>
+        <w:tabs>
+          <w:tab w:val="left" w:pos="1571"/>
+        </w:tabs>
+        <w:jc w:val="both"/>
+        <w:rPr>
+          <w:b/>
+          <w:bCs/>
+        </w:rPr>
+      </w:pPr>
+      <w:proofErr w:type="spellStart"/>
+      <w:r>
+        <w:rPr>
+          <w:b/>
+          <w:bCs/>
+        </w:rPr>
+        <w:t>FileProcessor</w:t>
+      </w:r>
+      <w:proofErr w:type="spellEnd"/>
+      <w:r>
+        <w:rPr>
+          <w:b/>
+          <w:bCs/>
+        </w:rPr>
+        <w:t xml:space="preserve"> class:</w:t>
+      </w:r>
+    </w:p>
+    <w:p>
+      <w:pPr>
+        <w:tabs>
+          <w:tab w:val="left" w:pos="1571"/>
+        </w:tabs>
+        <w:jc w:val="both"/>
+      </w:pPr>
+      <w:r>
+        <w:t xml:space="preserve">The </w:t>
+      </w:r>
+      <w:proofErr w:type="spellStart"/>
+      <w:r>
+        <w:t>FileProcessor</w:t>
+      </w:r>
+      <w:proofErr w:type="spellEnd"/>
+      <w:r>
+        <w:t xml:space="preserve"> class consisted of 2 methods. Since this class was used for processing data, I used the @</w:t>
+      </w:r>
+      <w:proofErr w:type="spellStart"/>
+      <w:r>
+        <w:t>staticmethod</w:t>
+      </w:r>
+      <w:proofErr w:type="spellEnd"/>
+      <w:r>
+        <w:t xml:space="preserve"> annotation. </w:t>
+      </w:r>
+    </w:p>
+    <w:p>
+      <w:pPr>
+        <w:pStyle w:val="ListParagraph"/>
+        <w:numPr>
+          <w:ilvl w:val="0"/>
+          <w:numId w:val="3"/>
+        </w:numPr>
+        <w:shd w:val="clear" w:color="auto" w:fill="FFFFFF"/>
+        <w:tabs>
+          <w:tab w:val="left" w:pos="916"/>
+          <w:tab w:val="left" w:pos="1832"/>
+          <w:tab w:val="left" w:pos="2748"/>
+          <w:tab w:val="left" w:pos="3664"/>
+          <w:tab w:val="left" w:pos="4580"/>
+          <w:tab w:val="left" w:pos="5496"/>
+          <w:tab w:val="left" w:pos="6412"/>
+          <w:tab w:val="left" w:pos="7328"/>
+          <w:tab w:val="left" w:pos="8244"/>
+          <w:tab w:val="left" w:pos="9160"/>
+          <w:tab w:val="left" w:pos="10076"/>
+          <w:tab w:val="left" w:pos="10992"/>
+          <w:tab w:val="left" w:pos="11908"/>
+          <w:tab w:val="left" w:pos="12824"/>
+          <w:tab w:val="left" w:pos="13740"/>
+          <w:tab w:val="left" w:pos="14656"/>
+        </w:tabs>
+        <w:spacing w:after="0" w:line="240" w:lineRule="auto"/>
+        <w:jc w:val="both"/>
+        <w:rPr>
+          <w:rFonts w:ascii="Courier New" w:eastAsia="Times New Roman" w:hAnsi="Courier New" w:cs="Courier New"/>
+          <w:color w:val="080808"/>
+        </w:rPr>
+      </w:pPr>
+      <w:proofErr w:type="spellStart"/>
+      <w:r>
+        <w:rPr>
+          <w:rFonts w:ascii="Courier New" w:eastAsia="Times New Roman" w:hAnsi="Courier New" w:cs="Courier New"/>
+          <w:color w:val="000000"/>
+        </w:rPr>
+        <w:t>save_data_to_</w:t>
+      </w:r>
+      <w:proofErr w:type="gramStart"/>
+      <w:r>
+        <w:rPr>
+          <w:rFonts w:ascii="Courier New" w:eastAsia="Times New Roman" w:hAnsi="Courier New" w:cs="Courier New"/>
+          <w:color w:val="000000"/>
+        </w:rPr>
+        <w:t>file</w:t>
+      </w:r>
+      <w:proofErr w:type="spellEnd"/>
+      <w:r>
+        <w:rPr>
+          <w:rFonts w:ascii="Courier New" w:eastAsia="Times New Roman" w:hAnsi="Courier New" w:cs="Courier New"/>
+          <w:color w:val="000000"/>
+        </w:rPr>
+        <w:t>(</w:t>
+      </w:r>
+      <w:proofErr w:type="gramEnd"/>
+      <w:r>
+        <w:rPr>
+          <w:rFonts w:ascii="Courier New" w:eastAsia="Times New Roman" w:hAnsi="Courier New" w:cs="Courier New"/>
+          <w:color w:val="000000"/>
+        </w:rPr>
+        <w:t xml:space="preserve">) – </w:t>
+      </w:r>
+      <w:r>
+        <w:rPr>
+          <w:rFonts w:eastAsia="Times New Roman" w:cstheme="minorHAnsi"/>
+          <w:color w:val="000000"/>
+        </w:rPr>
+        <w:t xml:space="preserve">takes </w:t>
+      </w:r>
+      <w:r>
+        <w:rPr>
+          <w:rFonts w:eastAsia="Times New Roman" w:cstheme="minorHAnsi"/>
+          <w:color w:val="000000"/>
+        </w:rPr>
+        <w:t>filename and a list of product objects as input. Similar to older assignments, I opened a file in “w” mode and looped through the list to store the data in file. Further, I also added the code in try-except to ensure error handling.</w:t>
+      </w:r>
+    </w:p>
+    <w:p>
+      <w:pPr>
+        <w:pStyle w:val="ListParagraph"/>
+        <w:numPr>
+          <w:ilvl w:val="0"/>
+          <w:numId w:val="3"/>
+        </w:numPr>
+        <w:shd w:val="clear" w:color="auto" w:fill="FFFFFF"/>
+        <w:tabs>
+          <w:tab w:val="left" w:pos="916"/>
+          <w:tab w:val="left" w:pos="1832"/>
+          <w:tab w:val="left" w:pos="2748"/>
+          <w:tab w:val="left" w:pos="3664"/>
+          <w:tab w:val="left" w:pos="4580"/>
+          <w:tab w:val="left" w:pos="5496"/>
+          <w:tab w:val="left" w:pos="6412"/>
+          <w:tab w:val="left" w:pos="7328"/>
+          <w:tab w:val="left" w:pos="8244"/>
+          <w:tab w:val="left" w:pos="9160"/>
+          <w:tab w:val="left" w:pos="10076"/>
+          <w:tab w:val="left" w:pos="10992"/>
+          <w:tab w:val="left" w:pos="11908"/>
+          <w:tab w:val="left" w:pos="12824"/>
+          <w:tab w:val="left" w:pos="13740"/>
+          <w:tab w:val="left" w:pos="14656"/>
+        </w:tabs>
+        <w:spacing w:after="0" w:line="240" w:lineRule="auto"/>
+        <w:jc w:val="both"/>
+        <w:rPr>
+          <w:rFonts w:eastAsia="Times New Roman" w:cstheme="minorHAnsi"/>
+          <w:color w:val="080808"/>
+        </w:rPr>
+      </w:pPr>
+      <w:proofErr w:type="spellStart"/>
+      <w:r>
+        <w:rPr>
+          <w:rFonts w:ascii="Courier New" w:eastAsia="Times New Roman" w:hAnsi="Courier New" w:cs="Courier New"/>
+          <w:color w:val="000000"/>
+        </w:rPr>
+        <w:t>read_data_from_</w:t>
+      </w:r>
+      <w:proofErr w:type="gramStart"/>
+      <w:r>
+        <w:rPr>
+          <w:rFonts w:ascii="Courier New" w:eastAsia="Times New Roman" w:hAnsi="Courier New" w:cs="Courier New"/>
+          <w:color w:val="000000"/>
+        </w:rPr>
+        <w:t>file</w:t>
+      </w:r>
+      <w:proofErr w:type="spellEnd"/>
+      <w:r>
+        <w:rPr>
+          <w:rFonts w:ascii="Courier New" w:eastAsia="Times New Roman" w:hAnsi="Courier New" w:cs="Courier New"/>
+          <w:color w:val="000000"/>
+        </w:rPr>
+        <w:t>(</w:t>
+      </w:r>
+      <w:proofErr w:type="gramEnd"/>
+      <w:r>
+        <w:rPr>
+          <w:rFonts w:ascii="Courier New" w:eastAsia="Times New Roman" w:hAnsi="Courier New" w:cs="Courier New"/>
+          <w:color w:val="000000"/>
+        </w:rPr>
+        <w:t xml:space="preserve">) – </w:t>
+      </w:r>
+      <w:r>
+        <w:rPr>
+          <w:rFonts w:eastAsia="Times New Roman" w:cstheme="minorHAnsi"/>
+          <w:color w:val="000000"/>
+        </w:rPr>
+        <w:t xml:space="preserve">takes file name in the input. I opened the file in read mode. I iterated over the file, sanitized the input using </w:t>
+      </w:r>
+      <w:proofErr w:type="gramStart"/>
+      <w:r>
+        <w:rPr>
+          <w:rFonts w:eastAsia="Times New Roman" w:cstheme="minorHAnsi"/>
+          <w:color w:val="000000"/>
+        </w:rPr>
+        <w:t>strip(</w:t>
+      </w:r>
+      <w:proofErr w:type="gramEnd"/>
+      <w:r>
+        <w:rPr>
+          <w:rFonts w:eastAsia="Times New Roman" w:cstheme="minorHAnsi"/>
+          <w:color w:val="000000"/>
+        </w:rPr>
+        <w:t xml:space="preserve">) and split() using comma. Further, I created an instance of the Product class and used setter to store the name and price. </w:t>
+      </w:r>
+      <w:proofErr w:type="gramStart"/>
+      <w:r>
+        <w:rPr>
+          <w:rFonts w:eastAsia="Times New Roman" w:cstheme="minorHAnsi"/>
+          <w:color w:val="000000"/>
+        </w:rPr>
+        <w:t>Finally</w:t>
+      </w:r>
+      <w:proofErr w:type="gramEnd"/>
+      <w:r>
+        <w:rPr>
+          <w:rFonts w:eastAsia="Times New Roman" w:cstheme="minorHAnsi"/>
+          <w:color w:val="000000"/>
+        </w:rPr>
+        <w:t xml:space="preserve"> I appended the object to the list. I put the code in try-except to catch any processing errors.</w:t>
+      </w:r>
+    </w:p>
+    <w:p>
+      <w:pPr>
+        <w:shd w:val="clear" w:color="auto" w:fill="FFFFFF"/>
+        <w:tabs>
+          <w:tab w:val="left" w:pos="916"/>
+          <w:tab w:val="left" w:pos="1832"/>
+          <w:tab w:val="left" w:pos="2748"/>
+          <w:tab w:val="left" w:pos="3664"/>
+          <w:tab w:val="left" w:pos="4580"/>
+          <w:tab w:val="left" w:pos="5496"/>
+          <w:tab w:val="left" w:pos="6412"/>
+          <w:tab w:val="left" w:pos="7328"/>
+          <w:tab w:val="left" w:pos="8244"/>
+          <w:tab w:val="left" w:pos="9160"/>
+          <w:tab w:val="left" w:pos="10076"/>
+          <w:tab w:val="left" w:pos="10992"/>
+          <w:tab w:val="left" w:pos="11908"/>
+          <w:tab w:val="left" w:pos="12824"/>
+          <w:tab w:val="left" w:pos="13740"/>
+          <w:tab w:val="left" w:pos="14656"/>
+        </w:tabs>
+        <w:spacing w:after="0" w:line="240" w:lineRule="auto"/>
+        <w:jc w:val="both"/>
+        <w:rPr>
+          <w:rFonts w:eastAsia="Times New Roman" w:cstheme="minorHAnsi"/>
+          <w:color w:val="080808"/>
+        </w:rPr>
+      </w:pPr>
+    </w:p>
+    <w:p>
+      <w:pPr>
+        <w:shd w:val="clear" w:color="auto" w:fill="FFFFFF"/>
+        <w:tabs>
+          <w:tab w:val="left" w:pos="916"/>
+          <w:tab w:val="left" w:pos="1832"/>
+          <w:tab w:val="left" w:pos="2748"/>
+          <w:tab w:val="left" w:pos="3664"/>
+          <w:tab w:val="left" w:pos="4580"/>
+          <w:tab w:val="left" w:pos="5496"/>
+          <w:tab w:val="left" w:pos="6412"/>
+          <w:tab w:val="left" w:pos="7328"/>
+          <w:tab w:val="left" w:pos="8244"/>
+          <w:tab w:val="left" w:pos="9160"/>
+          <w:tab w:val="left" w:pos="10076"/>
+          <w:tab w:val="left" w:pos="10992"/>
+          <w:tab w:val="left" w:pos="11908"/>
+          <w:tab w:val="left" w:pos="12824"/>
+          <w:tab w:val="left" w:pos="13740"/>
+          <w:tab w:val="left" w:pos="14656"/>
+        </w:tabs>
+        <w:spacing w:after="0" w:line="240" w:lineRule="auto"/>
+        <w:jc w:val="both"/>
+        <w:rPr>
+          <w:rFonts w:eastAsia="Times New Roman" w:cstheme="minorHAnsi"/>
+          <w:color w:val="080808"/>
+        </w:rPr>
+      </w:pPr>
+      <w:r>
+        <w:rPr>
+          <w:noProof/>
+        </w:rPr>
+        <w:lastRenderedPageBreak/>
+        <w:drawing>
+          <wp:inline distT="0" distB="0" distL="0" distR="0" wp14:anchorId="083913DD" wp14:editId="31C871DA">
+            <wp:extent cx="5167641" cy="4038600"/>
+            <wp:effectExtent l="0" t="0" r="0" b="0"/>
+            <wp:docPr id="4" name="Picture 4"/>
+            <wp:cNvGraphicFramePr>
+              <a:graphicFrameLocks xmlns:a="http://schemas.openxmlformats.org/drawingml/2006/main" noChangeAspect="1"/>
+            </wp:cNvGraphicFramePr>
+            <a:graphic xmlns:a="http://schemas.openxmlformats.org/drawingml/2006/main">
+              <a:graphicData uri="http://schemas.openxmlformats.org/drawingml/2006/picture">
+                <pic:pic xmlns:pic="http://schemas.openxmlformats.org/drawingml/2006/picture">
+                  <pic:nvPicPr>
+                    <pic:cNvPr id="1" name=""/>
+                    <pic:cNvPicPr/>
+                  </pic:nvPicPr>
+                  <pic:blipFill>
+                    <a:blip r:embed="rId13"/>
+                    <a:stretch>
+                      <a:fillRect/>
+                    </a:stretch>
+                  </pic:blipFill>
+                  <pic:spPr>
+                    <a:xfrm>
+                      <a:off x="0" y="0"/>
+                      <a:ext cx="5170559" cy="4040880"/>
+                    </a:xfrm>
+                    <a:prstGeom prst="rect">
+                      <a:avLst/>
+                    </a:prstGeom>
+                  </pic:spPr>
+                </pic:pic>
+              </a:graphicData>
+            </a:graphic>
+          </wp:inline>
+        </w:drawing>
+      </w:r>
+    </w:p>
+    <w:p>
+      <w:pPr>
+        <w:tabs>
+          <w:tab w:val="left" w:pos="1571"/>
+        </w:tabs>
+        <w:rPr>
+          <w:rFonts w:asciiTheme="majorHAnsi" w:hAnsiTheme="majorHAnsi" w:cstheme="majorHAnsi"/>
+          <w:i/>
+          <w:iCs/>
+          <w:sz w:val="20"/>
+          <w:szCs w:val="20"/>
+        </w:rPr>
+      </w:pPr>
+      <w:r>
+        <w:rPr>
+          <w:rFonts w:asciiTheme="majorHAnsi" w:hAnsiTheme="majorHAnsi" w:cstheme="majorHAnsi"/>
+          <w:i/>
+          <w:iCs/>
+          <w:sz w:val="20"/>
+          <w:szCs w:val="20"/>
+        </w:rPr>
+        <w:t>Figure 8 demonstrates i</w:t>
+      </w:r>
+      <w:r>
+        <w:rPr>
+          <w:rFonts w:asciiTheme="majorHAnsi" w:hAnsiTheme="majorHAnsi" w:cstheme="majorHAnsi"/>
+          <w:i/>
+          <w:iCs/>
+          <w:sz w:val="20"/>
+          <w:szCs w:val="20"/>
+        </w:rPr>
+        <w:t>n continuation of Product class</w:t>
+      </w:r>
+    </w:p>
+    <w:p>
+      <w:pPr>
+        <w:tabs>
+          <w:tab w:val="left" w:pos="1571"/>
+        </w:tabs>
+        <w:rPr>
+          <w:b/>
+          <w:bCs/>
+        </w:rPr>
+      </w:pPr>
+      <w:r>
+        <w:rPr>
+          <w:b/>
+          <w:bCs/>
+        </w:rPr>
+        <w:t>IO class:</w:t>
+      </w:r>
+    </w:p>
+    <w:p>
+      <w:pPr>
+        <w:tabs>
+          <w:tab w:val="left" w:pos="1571"/>
+        </w:tabs>
+        <w:jc w:val="both"/>
+      </w:pPr>
+      <w:r>
+        <w:t xml:space="preserve">This class was used to process data and perform input/ output operations. </w:t>
+      </w:r>
+      <w:r>
+        <w:t>this class was used for processing data, I used the @</w:t>
+      </w:r>
+      <w:proofErr w:type="spellStart"/>
+      <w:r>
+        <w:t>staticmethod</w:t>
+      </w:r>
+      <w:proofErr w:type="spellEnd"/>
+      <w:r>
+        <w:t xml:space="preserve"> annotation. </w:t>
+      </w:r>
+    </w:p>
+    <w:p>
+      <w:pPr>
+        <w:tabs>
+          <w:tab w:val="left" w:pos="1571"/>
+        </w:tabs>
+        <w:jc w:val="both"/>
+      </w:pPr>
+      <w:r>
+        <w:t xml:space="preserve">The following methods were used – </w:t>
+      </w:r>
+    </w:p>
+    <w:p>
+      <w:pPr>
+        <w:pStyle w:val="ListParagraph"/>
+        <w:numPr>
+          <w:ilvl w:val="0"/>
+          <w:numId w:val="3"/>
+        </w:numPr>
+        <w:shd w:val="clear" w:color="auto" w:fill="FFFFFF"/>
+        <w:tabs>
+          <w:tab w:val="left" w:pos="916"/>
+          <w:tab w:val="left" w:pos="1832"/>
+          <w:tab w:val="left" w:pos="2748"/>
+          <w:tab w:val="left" w:pos="3664"/>
+          <w:tab w:val="left" w:pos="4580"/>
+          <w:tab w:val="left" w:pos="5496"/>
+          <w:tab w:val="left" w:pos="6412"/>
+          <w:tab w:val="left" w:pos="7328"/>
+          <w:tab w:val="left" w:pos="8244"/>
+          <w:tab w:val="left" w:pos="9160"/>
+          <w:tab w:val="left" w:pos="10076"/>
+          <w:tab w:val="left" w:pos="10992"/>
+          <w:tab w:val="left" w:pos="11908"/>
+          <w:tab w:val="left" w:pos="12824"/>
+          <w:tab w:val="left" w:pos="13740"/>
+          <w:tab w:val="left" w:pos="14656"/>
+        </w:tabs>
+        <w:spacing w:after="0" w:line="240" w:lineRule="auto"/>
+        <w:jc w:val="both"/>
+        <w:rPr>
+          <w:rFonts w:ascii="Courier New" w:eastAsia="Times New Roman" w:hAnsi="Courier New" w:cs="Courier New"/>
+          <w:color w:val="080808"/>
+        </w:rPr>
+      </w:pPr>
+      <w:proofErr w:type="spellStart"/>
+      <w:r>
+        <w:rPr>
+          <w:rFonts w:ascii="Courier New" w:eastAsia="Times New Roman" w:hAnsi="Courier New" w:cs="Courier New"/>
+          <w:color w:val="000000"/>
+        </w:rPr>
+        <w:t>print_menu_</w:t>
+      </w:r>
+      <w:proofErr w:type="gramStart"/>
+      <w:r>
+        <w:rPr>
+          <w:rFonts w:ascii="Courier New" w:eastAsia="Times New Roman" w:hAnsi="Courier New" w:cs="Courier New"/>
+          <w:color w:val="000000"/>
+        </w:rPr>
+        <w:t>Tasks</w:t>
+      </w:r>
+      <w:proofErr w:type="spellEnd"/>
+      <w:r>
+        <w:rPr>
+          <w:rFonts w:ascii="Courier New" w:eastAsia="Times New Roman" w:hAnsi="Courier New" w:cs="Courier New"/>
+          <w:color w:val="000000"/>
+        </w:rPr>
+        <w:t>(</w:t>
+      </w:r>
+      <w:proofErr w:type="gramEnd"/>
+      <w:r>
+        <w:rPr>
+          <w:rFonts w:ascii="Courier New" w:eastAsia="Times New Roman" w:hAnsi="Courier New" w:cs="Courier New"/>
+          <w:color w:val="000000"/>
+        </w:rPr>
+        <w:t xml:space="preserve">) – </w:t>
+      </w:r>
+      <w:r>
+        <w:rPr>
+          <w:rFonts w:eastAsia="Times New Roman" w:cstheme="minorHAnsi"/>
+          <w:color w:val="000000"/>
+        </w:rPr>
+        <w:t>displays the 3 options to the user to choose.</w:t>
+      </w:r>
+    </w:p>
+    <w:p>
+      <w:pPr>
+        <w:pStyle w:val="ListParagraph"/>
+        <w:numPr>
+          <w:ilvl w:val="0"/>
+          <w:numId w:val="3"/>
+        </w:numPr>
+        <w:shd w:val="clear" w:color="auto" w:fill="FFFFFF"/>
+        <w:tabs>
+          <w:tab w:val="left" w:pos="916"/>
+          <w:tab w:val="left" w:pos="1832"/>
+          <w:tab w:val="left" w:pos="2748"/>
+          <w:tab w:val="left" w:pos="3664"/>
+          <w:tab w:val="left" w:pos="4580"/>
+          <w:tab w:val="left" w:pos="5496"/>
+          <w:tab w:val="left" w:pos="6412"/>
+          <w:tab w:val="left" w:pos="7328"/>
+          <w:tab w:val="left" w:pos="8244"/>
+          <w:tab w:val="left" w:pos="9160"/>
+          <w:tab w:val="left" w:pos="10076"/>
+          <w:tab w:val="left" w:pos="10992"/>
+          <w:tab w:val="left" w:pos="11908"/>
+          <w:tab w:val="left" w:pos="12824"/>
+          <w:tab w:val="left" w:pos="13740"/>
+          <w:tab w:val="left" w:pos="14656"/>
+        </w:tabs>
+        <w:spacing w:after="0" w:line="240" w:lineRule="auto"/>
+        <w:jc w:val="both"/>
+        <w:rPr>
+          <w:rFonts w:ascii="Courier New" w:eastAsia="Times New Roman" w:hAnsi="Courier New" w:cs="Courier New"/>
+          <w:color w:val="080808"/>
+        </w:rPr>
+      </w:pPr>
+      <w:proofErr w:type="spellStart"/>
+      <w:r>
+        <w:rPr>
+          <w:rFonts w:ascii="Courier New" w:eastAsia="Times New Roman" w:hAnsi="Courier New" w:cs="Courier New"/>
+          <w:color w:val="000000"/>
+        </w:rPr>
+        <w:t>input_menu_</w:t>
+      </w:r>
+      <w:proofErr w:type="gramStart"/>
+      <w:r>
+        <w:rPr>
+          <w:rFonts w:ascii="Courier New" w:eastAsia="Times New Roman" w:hAnsi="Courier New" w:cs="Courier New"/>
+          <w:color w:val="000000"/>
+        </w:rPr>
+        <w:t>choice</w:t>
+      </w:r>
+      <w:proofErr w:type="spellEnd"/>
+      <w:r>
+        <w:rPr>
+          <w:rFonts w:ascii="Courier New" w:eastAsia="Times New Roman" w:hAnsi="Courier New" w:cs="Courier New"/>
+          <w:color w:val="000000"/>
+        </w:rPr>
+        <w:t>(</w:t>
+      </w:r>
+      <w:proofErr w:type="gramEnd"/>
+      <w:r>
+        <w:rPr>
+          <w:rFonts w:ascii="Courier New" w:eastAsia="Times New Roman" w:hAnsi="Courier New" w:cs="Courier New"/>
+          <w:color w:val="000000"/>
+        </w:rPr>
+        <w:t xml:space="preserve">) – </w:t>
+      </w:r>
+      <w:r>
+        <w:rPr>
+          <w:rFonts w:eastAsia="Times New Roman" w:cstheme="minorHAnsi"/>
+          <w:color w:val="000000"/>
+        </w:rPr>
+        <w:t>takes an input from the user to choose the operation</w:t>
+      </w:r>
+    </w:p>
+    <w:p>
+      <w:pPr>
+        <w:pStyle w:val="ListParagraph"/>
+        <w:numPr>
+          <w:ilvl w:val="0"/>
+          <w:numId w:val="3"/>
+        </w:numPr>
+        <w:shd w:val="clear" w:color="auto" w:fill="FFFFFF"/>
+        <w:tabs>
+          <w:tab w:val="left" w:pos="916"/>
+          <w:tab w:val="left" w:pos="1832"/>
+          <w:tab w:val="left" w:pos="2748"/>
+          <w:tab w:val="left" w:pos="3664"/>
+          <w:tab w:val="left" w:pos="4580"/>
+          <w:tab w:val="left" w:pos="5496"/>
+          <w:tab w:val="left" w:pos="6412"/>
+          <w:tab w:val="left" w:pos="7328"/>
+          <w:tab w:val="left" w:pos="8244"/>
+          <w:tab w:val="left" w:pos="9160"/>
+          <w:tab w:val="left" w:pos="10076"/>
+          <w:tab w:val="left" w:pos="10992"/>
+          <w:tab w:val="left" w:pos="11908"/>
+          <w:tab w:val="left" w:pos="12824"/>
+          <w:tab w:val="left" w:pos="13740"/>
+          <w:tab w:val="left" w:pos="14656"/>
+        </w:tabs>
+        <w:spacing w:after="0" w:line="240" w:lineRule="auto"/>
+        <w:jc w:val="both"/>
+        <w:rPr>
+          <w:rFonts w:ascii="Courier New" w:eastAsia="Times New Roman" w:hAnsi="Courier New" w:cs="Courier New"/>
+          <w:color w:val="080808"/>
+        </w:rPr>
+      </w:pPr>
+      <w:proofErr w:type="spellStart"/>
+      <w:r>
+        <w:rPr>
+          <w:rFonts w:ascii="Courier New" w:eastAsia="Times New Roman" w:hAnsi="Courier New" w:cs="Courier New"/>
+          <w:color w:val="000000"/>
+        </w:rPr>
+        <w:t>print_current_product_items_in_</w:t>
+      </w:r>
+      <w:proofErr w:type="gramStart"/>
+      <w:r>
+        <w:rPr>
+          <w:rFonts w:ascii="Courier New" w:eastAsia="Times New Roman" w:hAnsi="Courier New" w:cs="Courier New"/>
+          <w:color w:val="000000"/>
+        </w:rPr>
+        <w:t>list</w:t>
+      </w:r>
+      <w:proofErr w:type="spellEnd"/>
+      <w:r>
+        <w:rPr>
+          <w:rFonts w:ascii="Courier New" w:eastAsia="Times New Roman" w:hAnsi="Courier New" w:cs="Courier New"/>
+          <w:color w:val="000000"/>
+        </w:rPr>
+        <w:t>(</w:t>
+      </w:r>
+      <w:proofErr w:type="gramEnd"/>
+      <w:r>
+        <w:rPr>
+          <w:rFonts w:ascii="Courier New" w:eastAsia="Times New Roman" w:hAnsi="Courier New" w:cs="Courier New"/>
+          <w:color w:val="000000"/>
+        </w:rPr>
+        <w:t xml:space="preserve">) – </w:t>
+      </w:r>
+      <w:r>
+        <w:rPr>
+          <w:rFonts w:eastAsia="Times New Roman" w:cstheme="minorHAnsi"/>
+          <w:color w:val="000000"/>
+        </w:rPr>
+        <w:t xml:space="preserve">takes list of product items in the input. I used a for loop to iterate over the list and simply use the print statement. This used the __str__ method of the Product class and prints the data to user in the format </w:t>
+      </w:r>
+      <w:proofErr w:type="spellStart"/>
+      <w:proofErr w:type="gramStart"/>
+      <w:r>
+        <w:rPr>
+          <w:rFonts w:eastAsia="Times New Roman" w:cstheme="minorHAnsi"/>
+          <w:i/>
+          <w:iCs/>
+          <w:color w:val="000000"/>
+        </w:rPr>
+        <w:t>productName,productPrice</w:t>
+      </w:r>
+      <w:proofErr w:type="spellEnd"/>
+      <w:proofErr w:type="gramEnd"/>
+    </w:p>
+    <w:p>
+      <w:pPr>
+        <w:pStyle w:val="ListParagraph"/>
+        <w:numPr>
+          <w:ilvl w:val="0"/>
+          <w:numId w:val="3"/>
+        </w:numPr>
+        <w:shd w:val="clear" w:color="auto" w:fill="FFFFFF"/>
+        <w:tabs>
+          <w:tab w:val="left" w:pos="916"/>
+          <w:tab w:val="left" w:pos="1832"/>
+          <w:tab w:val="left" w:pos="2748"/>
+          <w:tab w:val="left" w:pos="3664"/>
+          <w:tab w:val="left" w:pos="4580"/>
+          <w:tab w:val="left" w:pos="5496"/>
+          <w:tab w:val="left" w:pos="6412"/>
+          <w:tab w:val="left" w:pos="7328"/>
+          <w:tab w:val="left" w:pos="8244"/>
+          <w:tab w:val="left" w:pos="9160"/>
+          <w:tab w:val="left" w:pos="10076"/>
+          <w:tab w:val="left" w:pos="10992"/>
+          <w:tab w:val="left" w:pos="11908"/>
+          <w:tab w:val="left" w:pos="12824"/>
+          <w:tab w:val="left" w:pos="13740"/>
+          <w:tab w:val="left" w:pos="14656"/>
+        </w:tabs>
+        <w:spacing w:after="0" w:line="240" w:lineRule="auto"/>
+        <w:jc w:val="both"/>
+        <w:rPr>
+          <w:rFonts w:ascii="Courier New" w:eastAsia="Times New Roman" w:hAnsi="Courier New" w:cs="Courier New"/>
+          <w:color w:val="080808"/>
+        </w:rPr>
+      </w:pPr>
+      <w:proofErr w:type="spellStart"/>
+      <w:r>
+        <w:rPr>
+          <w:rFonts w:ascii="Courier New" w:eastAsia="Times New Roman" w:hAnsi="Courier New" w:cs="Courier New"/>
+          <w:color w:val="000000"/>
+        </w:rPr>
+        <w:t>add_</w:t>
+      </w:r>
+      <w:proofErr w:type="gramStart"/>
+      <w:r>
+        <w:rPr>
+          <w:rFonts w:ascii="Courier New" w:eastAsia="Times New Roman" w:hAnsi="Courier New" w:cs="Courier New"/>
+          <w:color w:val="000000"/>
+        </w:rPr>
+        <w:t>product</w:t>
+      </w:r>
+      <w:proofErr w:type="spellEnd"/>
+      <w:r>
+        <w:rPr>
+          <w:rFonts w:ascii="Courier New" w:eastAsia="Times New Roman" w:hAnsi="Courier New" w:cs="Courier New"/>
+          <w:color w:val="000000"/>
+        </w:rPr>
+        <w:t>(</w:t>
+      </w:r>
+      <w:proofErr w:type="gramEnd"/>
+      <w:r>
+        <w:rPr>
+          <w:rFonts w:ascii="Courier New" w:eastAsia="Times New Roman" w:hAnsi="Courier New" w:cs="Courier New"/>
+          <w:color w:val="000000"/>
+        </w:rPr>
+        <w:t xml:space="preserve">) – </w:t>
+      </w:r>
+      <w:r>
+        <w:rPr>
+          <w:rFonts w:eastAsia="Times New Roman" w:cstheme="minorHAnsi"/>
+          <w:color w:val="000000"/>
+        </w:rPr>
+        <w:t xml:space="preserve">This function takes 2 input from the user. The name is taken in string format and price is taken in float format. This was returned </w:t>
+      </w:r>
+      <w:r>
+        <w:rPr>
+          <w:rFonts w:eastAsia="Times New Roman" w:cstheme="minorHAnsi"/>
+          <w:color w:val="000000"/>
+        </w:rPr>
+        <w:t>as a tuple.</w:t>
+      </w:r>
+      <w:r>
+        <w:rPr>
+          <w:rFonts w:ascii="Courier New" w:eastAsia="Times New Roman" w:hAnsi="Courier New" w:cs="Courier New"/>
+          <w:color w:val="000000"/>
+        </w:rPr>
+        <w:t xml:space="preserve"> </w:t>
+      </w:r>
+    </w:p>
+    <w:p>
+      <w:pPr>
+        <w:pStyle w:val="ListParagraph"/>
+        <w:shd w:val="clear" w:color="auto" w:fill="FFFFFF"/>
+        <w:tabs>
+          <w:tab w:val="left" w:pos="916"/>
+          <w:tab w:val="left" w:pos="1832"/>
+          <w:tab w:val="left" w:pos="2748"/>
+          <w:tab w:val="left" w:pos="3664"/>
+          <w:tab w:val="left" w:pos="4580"/>
+          <w:tab w:val="left" w:pos="5496"/>
+          <w:tab w:val="left" w:pos="6412"/>
+          <w:tab w:val="left" w:pos="7328"/>
+          <w:tab w:val="left" w:pos="8244"/>
+          <w:tab w:val="left" w:pos="9160"/>
+          <w:tab w:val="left" w:pos="10076"/>
+          <w:tab w:val="left" w:pos="10992"/>
+          <w:tab w:val="left" w:pos="11908"/>
+          <w:tab w:val="left" w:pos="12824"/>
+          <w:tab w:val="left" w:pos="13740"/>
+          <w:tab w:val="left" w:pos="14656"/>
+        </w:tabs>
+        <w:spacing w:after="0" w:line="240" w:lineRule="auto"/>
+        <w:jc w:val="both"/>
+        <w:rPr>
+          <w:rFonts w:ascii="Courier New" w:eastAsia="Times New Roman" w:hAnsi="Courier New" w:cs="Courier New"/>
+          <w:color w:val="080808"/>
+        </w:rPr>
+      </w:pPr>
+    </w:p>
+    <w:p>
+      <w:pPr>
+        <w:pStyle w:val="HTMLPreformatted"/>
+        <w:shd w:val="clear" w:color="auto" w:fill="FFFFFF"/>
+        <w:jc w:val="both"/>
+        <w:rPr>
+          <w:color w:val="080808"/>
+          <w:sz w:val="22"/>
+          <w:szCs w:val="22"/>
+        </w:rPr>
+      </w:pPr>
+      <w:r>
+        <w:rPr>
+          <w:rFonts w:asciiTheme="minorHAnsi" w:hAnsiTheme="minorHAnsi" w:cstheme="minorHAnsi"/>
+          <w:sz w:val="22"/>
+          <w:szCs w:val="22"/>
+        </w:rPr>
+        <w:t xml:space="preserve">In the main body of the script, I started with loading the data from the file into a list of product object. I used a while loop which runs unless the user selects option 3 – </w:t>
+      </w:r>
+      <w:r>
+        <w:rPr>
+          <w:rFonts w:asciiTheme="minorHAnsi" w:hAnsiTheme="minorHAnsi" w:cstheme="minorHAnsi"/>
+          <w:i/>
+          <w:iCs/>
+          <w:sz w:val="22"/>
+          <w:szCs w:val="22"/>
+        </w:rPr>
+        <w:t>Save and exit</w:t>
+      </w:r>
+      <w:r>
+        <w:rPr>
+          <w:rFonts w:asciiTheme="minorHAnsi" w:hAnsiTheme="minorHAnsi" w:cstheme="minorHAnsi"/>
+          <w:sz w:val="22"/>
+          <w:szCs w:val="22"/>
+        </w:rPr>
+        <w:t>. Within the loop, I used the</w:t>
+      </w:r>
+      <w:r>
+        <w:rPr>
+          <w:sz w:val="22"/>
+          <w:szCs w:val="22"/>
+        </w:rPr>
+        <w:t xml:space="preserve"> IO.</w:t>
+      </w:r>
+      <w:r>
+        <w:rPr>
+          <w:color w:val="000000"/>
+          <w:sz w:val="22"/>
+          <w:szCs w:val="22"/>
+        </w:rPr>
+        <w:t xml:space="preserve"> </w:t>
+      </w:r>
+      <w:proofErr w:type="spellStart"/>
+      <w:r>
+        <w:rPr>
+          <w:color w:val="000000"/>
+          <w:sz w:val="22"/>
+          <w:szCs w:val="22"/>
+        </w:rPr>
+        <w:t>print_menu_</w:t>
+      </w:r>
+      <w:proofErr w:type="gramStart"/>
+      <w:r>
+        <w:rPr>
+          <w:color w:val="000000"/>
+          <w:sz w:val="22"/>
+          <w:szCs w:val="22"/>
+        </w:rPr>
+        <w:t>Tasks</w:t>
+      </w:r>
+      <w:proofErr w:type="spellEnd"/>
+      <w:r>
+        <w:rPr>
+          <w:color w:val="000000"/>
+          <w:sz w:val="22"/>
+          <w:szCs w:val="22"/>
+        </w:rPr>
+        <w:t>(</w:t>
+      </w:r>
+      <w:proofErr w:type="gramEnd"/>
+      <w:r>
+        <w:rPr>
+          <w:color w:val="000000"/>
+          <w:sz w:val="22"/>
+          <w:szCs w:val="22"/>
+        </w:rPr>
+        <w:t xml:space="preserve">) </w:t>
+      </w:r>
+      <w:r>
+        <w:rPr>
+          <w:rFonts w:asciiTheme="minorHAnsi" w:hAnsiTheme="minorHAnsi" w:cstheme="minorHAnsi"/>
+          <w:color w:val="000000"/>
+          <w:sz w:val="22"/>
+          <w:szCs w:val="22"/>
+        </w:rPr>
+        <w:t>to display the choice to the user and</w:t>
+      </w:r>
+      <w:r>
+        <w:rPr>
+          <w:color w:val="000000"/>
+          <w:sz w:val="22"/>
+          <w:szCs w:val="22"/>
+        </w:rPr>
+        <w:t xml:space="preserve"> </w:t>
+      </w:r>
+      <w:proofErr w:type="spellStart"/>
+      <w:r>
+        <w:rPr>
+          <w:color w:val="080808"/>
+          <w:sz w:val="22"/>
+          <w:szCs w:val="22"/>
+        </w:rPr>
+        <w:t>IO.input_menu_choice</w:t>
+      </w:r>
+      <w:proofErr w:type="spellEnd"/>
+      <w:r>
+        <w:rPr>
+          <w:color w:val="080808"/>
+          <w:sz w:val="22"/>
+          <w:szCs w:val="22"/>
+        </w:rPr>
+        <w:t>()</w:t>
+      </w:r>
+      <w:r>
+        <w:rPr>
+          <w:color w:val="080808"/>
+          <w:sz w:val="22"/>
+          <w:szCs w:val="22"/>
+        </w:rPr>
+        <w:t xml:space="preserve"> </w:t>
+      </w:r>
+      <w:r>
+        <w:rPr>
+          <w:rFonts w:asciiTheme="minorHAnsi" w:hAnsiTheme="minorHAnsi" w:cstheme="minorHAnsi"/>
+          <w:color w:val="080808"/>
+          <w:sz w:val="22"/>
+          <w:szCs w:val="22"/>
+        </w:rPr>
+        <w:t>to take the input. I used if-</w:t>
+      </w:r>
+      <w:proofErr w:type="spellStart"/>
+      <w:r>
+        <w:rPr>
+          <w:rFonts w:asciiTheme="minorHAnsi" w:hAnsiTheme="minorHAnsi" w:cstheme="minorHAnsi"/>
+          <w:color w:val="080808"/>
+          <w:sz w:val="22"/>
+          <w:szCs w:val="22"/>
+        </w:rPr>
+        <w:t>elif</w:t>
+      </w:r>
+      <w:proofErr w:type="spellEnd"/>
+      <w:r>
+        <w:rPr>
+          <w:rFonts w:asciiTheme="minorHAnsi" w:hAnsiTheme="minorHAnsi" w:cstheme="minorHAnsi"/>
+          <w:color w:val="080808"/>
+          <w:sz w:val="22"/>
+          <w:szCs w:val="22"/>
+        </w:rPr>
+        <w:t>-else condition to run the appropriate function.</w:t>
+      </w:r>
+      <w:r>
+        <w:rPr>
+          <w:color w:val="080808"/>
+          <w:sz w:val="22"/>
+          <w:szCs w:val="22"/>
+        </w:rPr>
+        <w:t xml:space="preserve"> </w:t>
+      </w:r>
+    </w:p>
+    <w:p>
+      <w:pPr>
+        <w:pStyle w:val="HTMLPreformatted"/>
+        <w:numPr>
+          <w:ilvl w:val="0"/>
+          <w:numId w:val="3"/>
+        </w:numPr>
+        <w:shd w:val="clear" w:color="auto" w:fill="FFFFFF"/>
+        <w:jc w:val="both"/>
+        <w:rPr>
+          <w:color w:val="080808"/>
+          <w:sz w:val="22"/>
+          <w:szCs w:val="22"/>
+        </w:rPr>
+      </w:pPr>
+      <w:r>
+        <w:rPr>
+          <w:rFonts w:asciiTheme="minorHAnsi" w:hAnsiTheme="minorHAnsi" w:cstheme="minorHAnsi"/>
+          <w:color w:val="080808"/>
+          <w:sz w:val="22"/>
+          <w:szCs w:val="22"/>
+        </w:rPr>
+        <w:t>If “1” was selected</w:t>
+      </w:r>
+      <w:r>
+        <w:rPr>
+          <w:color w:val="080808"/>
+          <w:sz w:val="22"/>
+          <w:szCs w:val="22"/>
+        </w:rPr>
+        <w:t xml:space="preserve"> –</w:t>
+      </w:r>
+      <w:r>
+        <w:rPr>
+          <w:color w:val="080808"/>
+          <w:sz w:val="22"/>
+          <w:szCs w:val="22"/>
+          <w14:textFill>
+            <w14:solidFill>
+              <w14:srgbClr w14:val="080808">
+                <w14:lumMod w14:val="75000"/>
+              </w14:srgbClr>
+            </w14:solidFill>
+          </w14:textFill>
+        </w:rPr>
+        <w:t xml:space="preserve"> </w:t>
+      </w:r>
+      <w:r>
+        <w:rPr>
+          <w:rFonts w:asciiTheme="minorHAnsi" w:hAnsiTheme="minorHAnsi" w:cstheme="minorHAnsi"/>
+          <w:color w:val="080808"/>
+          <w:sz w:val="22"/>
+          <w:szCs w:val="22"/>
+          <w14:textFill>
+            <w14:solidFill>
+              <w14:srgbClr w14:val="080808">
+                <w14:lumMod w14:val="75000"/>
+              </w14:srgbClr>
+            </w14:solidFill>
+          </w14:textFill>
+        </w:rPr>
+        <w:t>I used</w:t>
+      </w:r>
+      <w:r>
+        <w:rPr>
+          <w:color w:val="080808"/>
+          <w:sz w:val="22"/>
+          <w:szCs w:val="22"/>
+          <w14:textFill>
+            <w14:solidFill>
+              <w14:srgbClr w14:val="080808">
+                <w14:lumMod w14:val="75000"/>
+              </w14:srgbClr>
+            </w14:solidFill>
+          </w14:textFill>
+        </w:rPr>
+        <w:t xml:space="preserve"> </w:t>
+      </w:r>
+      <w:proofErr w:type="spellStart"/>
+      <w:r>
+        <w:rPr>
+          <w:color w:val="080808"/>
+          <w:sz w:val="22"/>
+          <w:szCs w:val="22"/>
+        </w:rPr>
+        <w:t>IO.print_current_product_items_in_</w:t>
+      </w:r>
+      <w:proofErr w:type="gramStart"/>
+      <w:r>
+        <w:rPr>
+          <w:color w:val="080808"/>
+          <w:sz w:val="22"/>
+          <w:szCs w:val="22"/>
+        </w:rPr>
+        <w:t>list</w:t>
+      </w:r>
+      <w:proofErr w:type="spellEnd"/>
+      <w:r>
+        <w:rPr>
+          <w:color w:val="080808"/>
+          <w:sz w:val="22"/>
+          <w:szCs w:val="22"/>
+        </w:rPr>
+        <w:t>(</w:t>
+      </w:r>
+      <w:proofErr w:type="gramEnd"/>
+      <w:r>
+        <w:rPr>
+          <w:color w:val="080808"/>
+          <w:sz w:val="22"/>
+          <w:szCs w:val="22"/>
+        </w:rPr>
+        <w:t>)</w:t>
+      </w:r>
+    </w:p>
+    <w:p>
+      <w:pPr>
+        <w:pStyle w:val="HTMLPreformatted"/>
+        <w:numPr>
+          <w:ilvl w:val="0"/>
+          <w:numId w:val="3"/>
+        </w:numPr>
+        <w:shd w:val="clear" w:color="auto" w:fill="FFFFFF"/>
+        <w:jc w:val="both"/>
+        <w:rPr>
+          <w:rFonts w:asciiTheme="majorHAnsi" w:hAnsiTheme="majorHAnsi" w:cstheme="majorHAnsi"/>
+          <w:color w:val="080808"/>
+          <w:sz w:val="22"/>
+          <w:szCs w:val="22"/>
+        </w:rPr>
+      </w:pPr>
+      <w:r>
+        <w:rPr>
+          <w:rFonts w:asciiTheme="minorHAnsi" w:hAnsiTheme="minorHAnsi" w:cstheme="minorHAnsi"/>
+          <w:color w:val="080808"/>
+          <w:sz w:val="22"/>
+          <w:szCs w:val="22"/>
+        </w:rPr>
+        <w:t>If “2” was selected</w:t>
+      </w:r>
+      <w:r>
+        <w:rPr>
+          <w:color w:val="080808"/>
+          <w:sz w:val="22"/>
+          <w:szCs w:val="22"/>
+        </w:rPr>
+        <w:t xml:space="preserve"> – </w:t>
+      </w:r>
+      <w:r>
+        <w:rPr>
+          <w:rFonts w:asciiTheme="minorHAnsi" w:hAnsiTheme="minorHAnsi" w:cstheme="minorHAnsi"/>
+          <w:color w:val="080808"/>
+          <w:sz w:val="22"/>
+          <w:szCs w:val="22"/>
+        </w:rPr>
+        <w:t>I used</w:t>
+      </w:r>
+      <w:r>
+        <w:rPr>
+          <w:color w:val="080808"/>
+          <w:sz w:val="22"/>
+          <w:szCs w:val="22"/>
+        </w:rPr>
+        <w:t xml:space="preserve"> </w:t>
+      </w:r>
+      <w:proofErr w:type="spellStart"/>
+      <w:r>
+        <w:rPr>
+          <w:color w:val="080808"/>
+          <w:sz w:val="22"/>
+          <w:szCs w:val="22"/>
+        </w:rPr>
+        <w:t>IO.add_</w:t>
+      </w:r>
+      <w:proofErr w:type="gramStart"/>
+      <w:r>
+        <w:rPr>
+          <w:color w:val="080808"/>
+          <w:sz w:val="22"/>
+          <w:szCs w:val="22"/>
+        </w:rPr>
+        <w:t>product</w:t>
+      </w:r>
+      <w:proofErr w:type="spellEnd"/>
+      <w:r>
+        <w:rPr>
+          <w:color w:val="080808"/>
+          <w:sz w:val="22"/>
+          <w:szCs w:val="22"/>
+        </w:rPr>
+        <w:t>(</w:t>
+      </w:r>
+      <w:proofErr w:type="gramEnd"/>
+      <w:r>
+        <w:rPr>
+          <w:color w:val="080808"/>
+          <w:sz w:val="22"/>
+          <w:szCs w:val="22"/>
+        </w:rPr>
+        <w:t>)</w:t>
+      </w:r>
+      <w:r>
+        <w:rPr>
+          <w:color w:val="080808"/>
+          <w:sz w:val="22"/>
+          <w:szCs w:val="22"/>
+        </w:rPr>
+        <w:t xml:space="preserve"> </w:t>
+      </w:r>
+      <w:r>
+        <w:rPr>
+          <w:rFonts w:asciiTheme="minorHAnsi" w:hAnsiTheme="minorHAnsi" w:cstheme="minorHAnsi"/>
+          <w:color w:val="080808"/>
+          <w:sz w:val="22"/>
+          <w:szCs w:val="22"/>
+        </w:rPr>
+        <w:t>to return data as a tuple and create a new instance of the Product class which was appended to the list.</w:t>
+      </w:r>
+      <w:r>
+        <w:rPr>
+          <w:rFonts w:asciiTheme="majorHAnsi" w:hAnsiTheme="majorHAnsi" w:cstheme="majorHAnsi"/>
+          <w:color w:val="080808"/>
+          <w:sz w:val="22"/>
+          <w:szCs w:val="22"/>
+        </w:rPr>
+        <w:t xml:space="preserve"> </w:t>
+      </w:r>
+    </w:p>
+    <w:p>
+      <w:pPr>
+        <w:pStyle w:val="HTMLPreformatted"/>
+        <w:numPr>
+          <w:ilvl w:val="0"/>
+          <w:numId w:val="3"/>
+        </w:numPr>
+        <w:shd w:val="clear" w:color="auto" w:fill="FFFFFF"/>
+        <w:rPr>
+          <w:rFonts w:asciiTheme="minorHAnsi" w:hAnsiTheme="minorHAnsi" w:cstheme="minorHAnsi"/>
+          <w:color w:val="080808"/>
+          <w:sz w:val="22"/>
+          <w:szCs w:val="22"/>
+        </w:rPr>
+      </w:pPr>
+      <w:r>
+        <w:rPr>
+          <w:rFonts w:asciiTheme="minorHAnsi" w:hAnsiTheme="minorHAnsi" w:cstheme="minorHAnsi"/>
+          <w:color w:val="080808"/>
+          <w:sz w:val="22"/>
+          <w:szCs w:val="22"/>
+        </w:rPr>
+        <w:lastRenderedPageBreak/>
+        <w:t xml:space="preserve">If “3” was selected, I saved the data into the file and exited the program after displaying a print statement. </w:t>
+      </w:r>
+    </w:p>
+    <w:p>
+      <w:pPr>
+        <w:pStyle w:val="HTMLPreformatted"/>
+        <w:numPr>
+          <w:ilvl w:val="0"/>
+          <w:numId w:val="3"/>
+        </w:numPr>
+        <w:shd w:val="clear" w:color="auto" w:fill="FFFFFF"/>
+        <w:rPr>
+          <w:rFonts w:asciiTheme="minorHAnsi" w:hAnsiTheme="minorHAnsi" w:cstheme="minorHAnsi"/>
+          <w:color w:val="080808"/>
+          <w:sz w:val="22"/>
+          <w:szCs w:val="22"/>
+        </w:rPr>
+      </w:pPr>
+      <w:r>
+        <w:rPr>
+          <w:rFonts w:asciiTheme="minorHAnsi" w:hAnsiTheme="minorHAnsi" w:cstheme="minorHAnsi"/>
+          <w:color w:val="080808"/>
+          <w:sz w:val="22"/>
+          <w:szCs w:val="22"/>
+          <w14:textFill>
+            <w14:solidFill>
+              <w14:srgbClr w14:val="080808">
+                <w14:lumMod w14:val="75000"/>
+              </w14:srgbClr>
+            </w14:solidFill>
+          </w14:textFill>
+        </w:rPr>
+        <w:t>For everything else, the script will ask the user to select correct option.</w:t>
+      </w:r>
+    </w:p>
+    <w:p>
+      <w:pPr>
+        <w:tabs>
+          <w:tab w:val="left" w:pos="1571"/>
+        </w:tabs>
+        <w:rPr>
+          <w:b/>
+          <w:bCs/>
+          <w:color w:val="2F5496" w:themeColor="accent1" w:themeShade="BF"/>
+          <w:sz w:val="24"/>
+          <w:szCs w:val="24"/>
+        </w:rPr>
+      </w:pPr>
+      <w:r>
+        <w:rPr>
+          <w:noProof/>
+        </w:rPr>
+        <w:drawing>
+          <wp:inline distT="0" distB="0" distL="0" distR="0" wp14:anchorId="34F347D4" wp14:editId="17FC50D3">
+            <wp:extent cx="5943600" cy="4077970"/>
+            <wp:effectExtent l="0" t="0" r="0" b="0"/>
+            <wp:docPr id="5" name="Picture 5"/>
+            <wp:cNvGraphicFramePr>
+              <a:graphicFrameLocks xmlns:a="http://schemas.openxmlformats.org/drawingml/2006/main" noChangeAspect="1"/>
+            </wp:cNvGraphicFramePr>
+            <a:graphic xmlns:a="http://schemas.openxmlformats.org/drawingml/2006/main">
+              <a:graphicData uri="http://schemas.openxmlformats.org/drawingml/2006/picture">
+                <pic:pic xmlns:pic="http://schemas.openxmlformats.org/drawingml/2006/picture">
+                  <pic:nvPicPr>
+                    <pic:cNvPr id="1" name=""/>
+                    <pic:cNvPicPr/>
+                  </pic:nvPicPr>
+                  <pic:blipFill>
+                    <a:blip r:embed="rId14"/>
+                    <a:stretch>
+                      <a:fillRect/>
+                    </a:stretch>
+                  </pic:blipFill>
+                  <pic:spPr>
+                    <a:xfrm>
+                      <a:off x="0" y="0"/>
+                      <a:ext cx="5943600" cy="4077970"/>
+                    </a:xfrm>
+                    <a:prstGeom prst="rect">
+                      <a:avLst/>
+                    </a:prstGeom>
+                  </pic:spPr>
+                </pic:pic>
+              </a:graphicData>
+            </a:graphic>
+          </wp:inline>
+        </w:drawing>
+      </w:r>
+    </w:p>
+    <w:p>
+      <w:pPr>
+        <w:tabs>
+          <w:tab w:val="left" w:pos="1571"/>
+        </w:tabs>
+        <w:rPr>
+          <w:b/>
+          <w:bCs/>
+          <w:color w:val="2F5496" w:themeColor="accent1" w:themeShade="BF"/>
+          <w:sz w:val="24"/>
+          <w:szCs w:val="24"/>
+        </w:rPr>
+      </w:pPr>
+    </w:p>
+    <w:p>
+      <w:pPr>
+        <w:tabs>
+          <w:tab w:val="left" w:pos="1571"/>
+        </w:tabs>
+        <w:rPr>
+          <w:b/>
+          <w:bCs/>
+          <w:color w:val="2F5496" w:themeColor="accent1" w:themeShade="BF"/>
+          <w:sz w:val="24"/>
+          <w:szCs w:val="24"/>
+        </w:rPr>
+      </w:pPr>
+      <w:r>
+        <w:rPr>
+          <w:noProof/>
+        </w:rPr>
+        <w:drawing>
+          <wp:inline distT="0" distB="0" distL="0" distR="0" wp14:anchorId="0579C753" wp14:editId="38F674CD">
+            <wp:extent cx="5943600" cy="3089275"/>
+            <wp:effectExtent l="0" t="0" r="0" b="0"/>
+            <wp:docPr id="6" name="Picture 6"/>
+            <wp:cNvGraphicFramePr>
+              <a:graphicFrameLocks xmlns:a="http://schemas.openxmlformats.org/drawingml/2006/main" noChangeAspect="1"/>
+            </wp:cNvGraphicFramePr>
+            <a:graphic xmlns:a="http://schemas.openxmlformats.org/drawingml/2006/main">
+              <a:graphicData uri="http://schemas.openxmlformats.org/drawingml/2006/picture">
+                <pic:pic xmlns:pic="http://schemas.openxmlformats.org/drawingml/2006/picture">
+                  <pic:nvPicPr>
+                    <pic:cNvPr id="1" name=""/>
+                    <pic:cNvPicPr/>
+                  </pic:nvPicPr>
+                  <pic:blipFill>
+                    <a:blip r:embed="rId15"/>
+                    <a:stretch>
+                      <a:fillRect/>
+                    </a:stretch>
+                  </pic:blipFill>
+                  <pic:spPr>
+                    <a:xfrm>
+                      <a:off x="0" y="0"/>
+                      <a:ext cx="5943600" cy="3089275"/>
+                    </a:xfrm>
+                    <a:prstGeom prst="rect">
+                      <a:avLst/>
+                    </a:prstGeom>
+                  </pic:spPr>
+                </pic:pic>
+              </a:graphicData>
+            </a:graphic>
+          </wp:inline>
+        </w:drawing>
+      </w:r>
+    </w:p>
+    <w:p>
+      <w:pPr>
+        <w:tabs>
+          <w:tab w:val="left" w:pos="1571"/>
+        </w:tabs>
+        <w:rPr>
+          <w:b/>
+          <w:bCs/>
+          <w:color w:val="2F5496" w:themeColor="accent1" w:themeShade="BF"/>
+          <w:sz w:val="24"/>
+          <w:szCs w:val="24"/>
+        </w:rPr>
+      </w:pPr>
+      <w:r>
+        <w:rPr>
+          <w:noProof/>
+        </w:rPr>
+        <w:lastRenderedPageBreak/>
+        <w:drawing>
+          <wp:inline distT="0" distB="0" distL="0" distR="0" wp14:anchorId="0DFC5451" wp14:editId="10FD3067">
+            <wp:extent cx="5943600" cy="2854960"/>
+            <wp:effectExtent l="0" t="0" r="0" b="2540"/>
+            <wp:docPr id="7" name="Picture 7"/>
+            <wp:cNvGraphicFramePr>
+              <a:graphicFrameLocks xmlns:a="http://schemas.openxmlformats.org/drawingml/2006/main" noChangeAspect="1"/>
+            </wp:cNvGraphicFramePr>
+            <a:graphic xmlns:a="http://schemas.openxmlformats.org/drawingml/2006/main">
+              <a:graphicData uri="http://schemas.openxmlformats.org/drawingml/2006/picture">
+                <pic:pic xmlns:pic="http://schemas.openxmlformats.org/drawingml/2006/picture">
+                  <pic:nvPicPr>
+                    <pic:cNvPr id="1" name=""/>
+                    <pic:cNvPicPr/>
+                  </pic:nvPicPr>
+                  <pic:blipFill>
+                    <a:blip r:embed="rId16"/>
+                    <a:stretch>
+                      <a:fillRect/>
+                    </a:stretch>
+                  </pic:blipFill>
+                  <pic:spPr>
+                    <a:xfrm>
+                      <a:off x="0" y="0"/>
+                      <a:ext cx="5943600" cy="2854960"/>
+                    </a:xfrm>
+                    <a:prstGeom prst="rect">
+                      <a:avLst/>
+                    </a:prstGeom>
+                  </pic:spPr>
+                </pic:pic>
+              </a:graphicData>
+            </a:graphic>
+          </wp:inline>
+        </w:drawing>
+      </w:r>
+    </w:p>
+    <w:p>
+      <w:pPr>
+        <w:tabs>
+          <w:tab w:val="left" w:pos="1571"/>
+        </w:tabs>
+        <w:rPr>
+          <w:rFonts w:asciiTheme="majorHAnsi" w:hAnsiTheme="majorHAnsi" w:cstheme="majorHAnsi"/>
+          <w:i/>
+          <w:iCs/>
+          <w:color w:val="000000" w:themeColor="text1"/>
+          <w:sz w:val="20"/>
+          <w:szCs w:val="20"/>
+        </w:rPr>
+      </w:pPr>
+      <w:r>
+        <w:rPr>
+          <w:rFonts w:asciiTheme="majorHAnsi" w:hAnsiTheme="majorHAnsi" w:cstheme="majorHAnsi"/>
+          <w:i/>
+          <w:iCs/>
+          <w:color w:val="000000" w:themeColor="text1"/>
+          <w:sz w:val="20"/>
+          <w:szCs w:val="20"/>
+        </w:rPr>
+        <w:t xml:space="preserve">Figure 10 demonstrates </w:t>
+      </w:r>
+      <w:r>
+        <w:rPr>
+          <w:rFonts w:asciiTheme="majorHAnsi" w:hAnsiTheme="majorHAnsi" w:cstheme="majorHAnsi"/>
+          <w:i/>
+          <w:iCs/>
+          <w:color w:val="000000" w:themeColor="text1"/>
+          <w:sz w:val="20"/>
+          <w:szCs w:val="20"/>
+        </w:rPr>
+        <w:t xml:space="preserve">running script in </w:t>
+      </w:r>
+      <w:r>
+        <w:rPr>
+          <w:rFonts w:asciiTheme="majorHAnsi" w:hAnsiTheme="majorHAnsi" w:cstheme="majorHAnsi"/>
+          <w:i/>
+          <w:iCs/>
+          <w:color w:val="000000" w:themeColor="text1"/>
+          <w:sz w:val="20"/>
+          <w:szCs w:val="20"/>
+        </w:rPr>
+        <w:t>PyCharm</w:t>
+      </w:r>
+    </w:p>
+    <w:p>
+      <w:pPr>
+        <w:tabs>
+          <w:tab w:val="left" w:pos="1571"/>
+        </w:tabs>
+        <w:rPr>
+          <w:rFonts w:asciiTheme="majorHAnsi" w:hAnsiTheme="majorHAnsi" w:cstheme="majorHAnsi"/>
+          <w:color w:val="000000" w:themeColor="text1"/>
+          <w:sz w:val="20"/>
+          <w:szCs w:val="20"/>
+        </w:rPr>
+      </w:pPr>
+    </w:p>
+    <w:p>
+      <w:pPr>
+        <w:tabs>
+          <w:tab w:val="left" w:pos="1571"/>
+        </w:tabs>
+        <w:rPr>
+          <w:b/>
+          <w:bCs/>
+          <w:color w:val="2F5496" w:themeColor="accent1" w:themeShade="BF"/>
+          <w:sz w:val="24"/>
+          <w:szCs w:val="24"/>
+        </w:rPr>
+      </w:pPr>
+      <w:r>
+        <w:rPr>
+          <w:noProof/>
+        </w:rPr>
+        <w:drawing>
+          <wp:inline distT="0" distB="0" distL="0" distR="0" wp14:anchorId="5F0833D5" wp14:editId="575CD1CC">
+            <wp:extent cx="5943600" cy="4130675"/>
+            <wp:effectExtent l="0" t="0" r="0" b="3175"/>
+            <wp:docPr id="8" name="Picture 8"/>
+            <wp:cNvGraphicFramePr>
+              <a:graphicFrameLocks xmlns:a="http://schemas.openxmlformats.org/drawingml/2006/main" noChangeAspect="1"/>
+            </wp:cNvGraphicFramePr>
+            <a:graphic xmlns:a="http://schemas.openxmlformats.org/drawingml/2006/main">
+              <a:graphicData uri="http://schemas.openxmlformats.org/drawingml/2006/picture">
+                <pic:pic xmlns:pic="http://schemas.openxmlformats.org/drawingml/2006/picture">
+                  <pic:nvPicPr>
+                    <pic:cNvPr id="1" name=""/>
+                    <pic:cNvPicPr/>
+                  </pic:nvPicPr>
+                  <pic:blipFill>
+                    <a:blip r:embed="rId17"/>
+                    <a:stretch>
+                      <a:fillRect/>
+                    </a:stretch>
+                  </pic:blipFill>
+                  <pic:spPr>
+                    <a:xfrm>
+                      <a:off x="0" y="0"/>
+                      <a:ext cx="5943600" cy="4130675"/>
+                    </a:xfrm>
+                    <a:prstGeom prst="rect">
+                      <a:avLst/>
+                    </a:prstGeom>
+                  </pic:spPr>
+                </pic:pic>
+              </a:graphicData>
+            </a:graphic>
+          </wp:inline>
+        </w:drawing>
+      </w:r>
+    </w:p>
+    <w:p>
+      <w:pPr>
+        <w:tabs>
+          <w:tab w:val="left" w:pos="1571"/>
+        </w:tabs>
+        <w:rPr>
+          <w:rFonts w:asciiTheme="majorHAnsi" w:hAnsiTheme="majorHAnsi" w:cstheme="majorHAnsi"/>
+          <w:i/>
+          <w:iCs/>
+          <w:color w:val="000000" w:themeColor="text1"/>
+          <w:sz w:val="20"/>
+          <w:szCs w:val="20"/>
+        </w:rPr>
+      </w:pPr>
+      <w:r>
+        <w:rPr>
+          <w:rFonts w:asciiTheme="majorHAnsi" w:hAnsiTheme="majorHAnsi" w:cstheme="majorHAnsi"/>
+          <w:i/>
+          <w:iCs/>
+          <w:color w:val="000000" w:themeColor="text1"/>
+          <w:sz w:val="20"/>
+          <w:szCs w:val="20"/>
+        </w:rPr>
+        <w:t>Figure 11 demonstrates code script running in OS Shell</w:t>
+      </w:r>
+    </w:p>
+    <w:p>
+      <w:pPr>
+        <w:tabs>
+          <w:tab w:val="left" w:pos="1571"/>
+        </w:tabs>
+        <w:rPr>
+          <w:b/>
+          <w:bCs/>
+          <w:color w:val="2F5496" w:themeColor="accent1" w:themeShade="BF"/>
+          <w:sz w:val="24"/>
+          <w:szCs w:val="24"/>
+        </w:rPr>
+      </w:pPr>
+      <w:r>
+        <w:rPr>
+          <w:noProof/>
+        </w:rPr>
+        <w:lastRenderedPageBreak/>
+        <w:drawing>
+          <wp:inline distT="0" distB="0" distL="0" distR="0" wp14:anchorId="2FA83FF9" wp14:editId="4EC38C39">
+            <wp:extent cx="5943600" cy="3598545"/>
+            <wp:effectExtent l="0" t="0" r="0" b="1905"/>
+            <wp:docPr id="2" name="Picture 2"/>
+            <wp:cNvGraphicFramePr>
+              <a:graphicFrameLocks xmlns:a="http://schemas.openxmlformats.org/drawingml/2006/main" noChangeAspect="1"/>
+            </wp:cNvGraphicFramePr>
+            <a:graphic xmlns:a="http://schemas.openxmlformats.org/drawingml/2006/main">
+              <a:graphicData uri="http://schemas.openxmlformats.org/drawingml/2006/picture">
+                <pic:pic xmlns:pic="http://schemas.openxmlformats.org/drawingml/2006/picture">
+                  <pic:nvPicPr>
+                    <pic:cNvPr id="1" name=""/>
+                    <pic:cNvPicPr/>
+                  </pic:nvPicPr>
+                  <pic:blipFill>
+                    <a:blip r:embed="rId18"/>
+                    <a:stretch>
+                      <a:fillRect/>
+                    </a:stretch>
+                  </pic:blipFill>
+                  <pic:spPr>
+                    <a:xfrm>
+                      <a:off x="0" y="0"/>
+                      <a:ext cx="5943600" cy="3598545"/>
+                    </a:xfrm>
+                    <a:prstGeom prst="rect">
+                      <a:avLst/>
+                    </a:prstGeom>
+                  </pic:spPr>
+                </pic:pic>
+              </a:graphicData>
+            </a:graphic>
+          </wp:inline>
+        </w:drawing>
+      </w:r>
+    </w:p>
+    <w:p>
+      <w:pPr>
+        <w:tabs>
+          <w:tab w:val="left" w:pos="1571"/>
+        </w:tabs>
+        <w:rPr>
+          <w:rFonts w:asciiTheme="majorHAnsi" w:hAnsiTheme="majorHAnsi" w:cstheme="majorHAnsi"/>
+          <w:i/>
+          <w:iCs/>
+          <w:color w:val="000000" w:themeColor="text1"/>
+          <w:sz w:val="20"/>
+          <w:szCs w:val="20"/>
+        </w:rPr>
+      </w:pPr>
+      <w:r>
+        <w:rPr>
+          <w:rFonts w:asciiTheme="majorHAnsi" w:hAnsiTheme="majorHAnsi" w:cstheme="majorHAnsi"/>
+          <w:i/>
+          <w:iCs/>
+          <w:color w:val="000000" w:themeColor="text1"/>
+          <w:sz w:val="20"/>
+          <w:szCs w:val="20"/>
+        </w:rPr>
+        <w:t xml:space="preserve">Figure 12 demonstrates </w:t>
+      </w:r>
+      <w:r>
+        <w:rPr>
+          <w:rFonts w:asciiTheme="majorHAnsi" w:hAnsiTheme="majorHAnsi" w:cstheme="majorHAnsi"/>
+          <w:i/>
+          <w:iCs/>
+          <w:color w:val="000000" w:themeColor="text1"/>
+          <w:sz w:val="20"/>
+          <w:szCs w:val="20"/>
+        </w:rPr>
+        <w:t>creating repository in GitHub desktop</w:t>
+      </w:r>
+    </w:p>
+    <w:p>
+      <w:pPr>
+        <w:tabs>
+          <w:tab w:val="left" w:pos="1571"/>
+        </w:tabs>
+        <w:rPr>
+          <w:b/>
+          <w:bCs/>
+          <w:color w:val="2F5496" w:themeColor="accent1" w:themeShade="BF"/>
+          <w:sz w:val="24"/>
+          <w:szCs w:val="24"/>
+        </w:rPr>
+      </w:pPr>
+    </w:p>
+    <w:p>
+      <w:pPr>
+        <w:tabs>
+          <w:tab w:val="left" w:pos="1571"/>
+        </w:tabs>
+        <w:rPr>
+          <w:b/>
+          <w:bCs/>
+          <w:color w:val="2F5496" w:themeColor="accent1" w:themeShade="BF"/>
+          <w:sz w:val="24"/>
+          <w:szCs w:val="24"/>
+        </w:rPr>
+      </w:pPr>
+      <w:r>
+        <w:rPr>
+          <w:b/>
+          <w:bCs/>
+          <w:color w:val="2F5496" w:themeColor="accent1" w:themeShade="BF"/>
+          <w:sz w:val="24"/>
+          <w:szCs w:val="24"/>
+        </w:rPr>
+        <w:t>Summary:</w:t>
+      </w:r>
+    </w:p>
+    <w:p>
+      <w:pPr>
+        <w:tabs>
+          <w:tab w:val="left" w:pos="1571"/>
+        </w:tabs>
+        <w:jc w:val="both"/>
+      </w:pPr>
+      <w:r>
+        <w:t>I have learned about classes and its properties, attributes and methods. C</w:t>
+      </w:r>
+      <w:r>
+        <w:t xml:space="preserve">reated a python script </w:t>
+      </w:r>
+      <w:r>
+        <w:t xml:space="preserve">where </w:t>
+      </w:r>
+      <w:proofErr w:type="spellStart"/>
+      <w:r>
+        <w:t>i</w:t>
+      </w:r>
+      <w:proofErr w:type="spellEnd"/>
+      <w:r>
+        <w:t xml:space="preserve"> used the pseudo code and completed the script by navigating back and forth from one section to another. This made me realized; how important is for each class to interact with another and as a whole. At the end, familiarized with a new platform “GitHub Desktop” where I now started using to push my changes.</w:t>
+      </w:r>
+      <w:r>
+        <w:t xml:space="preserve"> </w:t>
+      </w:r>
+    </w:p>
+    <w:p>
+      <w:pPr>
+        <w:tabs>
+          <w:tab w:val="left" w:pos="1571"/>
+        </w:tabs>
+        <w:rPr>
+          <w:i/>
+          <w:iCs/>
+        </w:rPr>
+      </w:pPr>
+      <w:r>
+        <w:rPr>
+          <w:i/>
+          <w:iCs/>
+        </w:rPr>
+        <w:t>Getting a feeling of being a professional python programmer!</w:t>
+      </w:r>
+      <w:bookmarkStart w:id="0" w:name="_GoBack"/>
+      <w:bookmarkEnd w:id="0"/>
     </w:p>
     <w:sectPr>
       <w:pgSz w:w="12240" w:h="15840"/>
@@ -2739,6 +4655,119 @@
     </w:lvl>
   </w:abstractNum>
   <w:abstractNum w:abstractNumId="1" w15:restartNumberingAfterBreak="0">
+    <w:nsid w:val="4C7266A7"/>
+    <w:multiLevelType w:val="hybridMultilevel"/>
+    <w:tmpl w:val="0486D532"/>
+    <w:lvl w:ilvl="0" w:tplc="8BCC9A5A">
+      <w:start w:val="6"/>
+      <w:numFmt w:val="bullet"/>
+      <w:lvlText w:val=""/>
+      <w:lvlJc w:val="left"/>
+      <w:pPr>
+        <w:ind w:left="720" w:hanging="360"/>
+      </w:pPr>
+      <w:rPr>
+        <w:rFonts w:ascii="Symbol" w:eastAsiaTheme="minorHAnsi" w:hAnsi="Symbol" w:cstheme="minorBidi" w:hint="default"/>
+      </w:rPr>
+    </w:lvl>
+    <w:lvl w:ilvl="1" w:tplc="04090003">
+      <w:start w:val="1"/>
+      <w:numFmt w:val="bullet"/>
+      <w:lvlText w:val="o"/>
+      <w:lvlJc w:val="left"/>
+      <w:pPr>
+        <w:ind w:left="1440" w:hanging="360"/>
+      </w:pPr>
+      <w:rPr>
+        <w:rFonts w:ascii="Courier New" w:hAnsi="Courier New" w:cs="Courier New" w:hint="default"/>
+      </w:rPr>
+    </w:lvl>
+    <w:lvl w:ilvl="2" w:tplc="04090005" w:tentative="1">
+      <w:start w:val="1"/>
+      <w:numFmt w:val="bullet"/>
+      <w:lvlText w:val=""/>
+      <w:lvlJc w:val="left"/>
+      <w:pPr>
+        <w:ind w:left="2160" w:hanging="360"/>
+      </w:pPr>
+      <w:rPr>
+        <w:rFonts w:ascii="Wingdings" w:hAnsi="Wingdings" w:hint="default"/>
+      </w:rPr>
+    </w:lvl>
+    <w:lvl w:ilvl="3" w:tplc="04090001" w:tentative="1">
+      <w:start w:val="1"/>
+      <w:numFmt w:val="bullet"/>
+      <w:lvlText w:val=""/>
+      <w:lvlJc w:val="left"/>
+      <w:pPr>
+        <w:ind w:left="2880" w:hanging="360"/>
+      </w:pPr>
+      <w:rPr>
+        <w:rFonts w:ascii="Symbol" w:hAnsi="Symbol" w:hint="default"/>
+      </w:rPr>
+    </w:lvl>
+    <w:lvl w:ilvl="4" w:tplc="04090003" w:tentative="1">
+      <w:start w:val="1"/>
+      <w:numFmt w:val="bullet"/>
+      <w:lvlText w:val="o"/>
+      <w:lvlJc w:val="left"/>
+      <w:pPr>
+        <w:ind w:left="3600" w:hanging="360"/>
+      </w:pPr>
+      <w:rPr>
+        <w:rFonts w:ascii="Courier New" w:hAnsi="Courier New" w:cs="Courier New" w:hint="default"/>
+      </w:rPr>
+    </w:lvl>
+    <w:lvl w:ilvl="5" w:tplc="04090005" w:tentative="1">
+      <w:start w:val="1"/>
+      <w:numFmt w:val="bullet"/>
+      <w:lvlText w:val=""/>
+      <w:lvlJc w:val="left"/>
+      <w:pPr>
+        <w:ind w:left="4320" w:hanging="360"/>
+      </w:pPr>
+      <w:rPr>
+        <w:rFonts w:ascii="Wingdings" w:hAnsi="Wingdings" w:hint="default"/>
+      </w:rPr>
+    </w:lvl>
+    <w:lvl w:ilvl="6" w:tplc="04090001" w:tentative="1">
+      <w:start w:val="1"/>
+      <w:numFmt w:val="bullet"/>
+      <w:lvlText w:val=""/>
+      <w:lvlJc w:val="left"/>
+      <w:pPr>
+        <w:ind w:left="5040" w:hanging="360"/>
+      </w:pPr>
+      <w:rPr>
+        <w:rFonts w:ascii="Symbol" w:hAnsi="Symbol" w:hint="default"/>
+      </w:rPr>
+    </w:lvl>
+    <w:lvl w:ilvl="7" w:tplc="04090003" w:tentative="1">
+      <w:start w:val="1"/>
+      <w:numFmt w:val="bullet"/>
+      <w:lvlText w:val="o"/>
+      <w:lvlJc w:val="left"/>
+      <w:pPr>
+        <w:ind w:left="5760" w:hanging="360"/>
+      </w:pPr>
+      <w:rPr>
+        <w:rFonts w:ascii="Courier New" w:hAnsi="Courier New" w:cs="Courier New" w:hint="default"/>
+      </w:rPr>
+    </w:lvl>
+    <w:lvl w:ilvl="8" w:tplc="04090005" w:tentative="1">
+      <w:start w:val="1"/>
+      <w:numFmt w:val="bullet"/>
+      <w:lvlText w:val=""/>
+      <w:lvlJc w:val="left"/>
+      <w:pPr>
+        <w:ind w:left="6480" w:hanging="360"/>
+      </w:pPr>
+      <w:rPr>
+        <w:rFonts w:ascii="Wingdings" w:hAnsi="Wingdings" w:hint="default"/>
+      </w:rPr>
+    </w:lvl>
+  </w:abstractNum>
+  <w:abstractNum w:abstractNumId="2" w15:restartNumberingAfterBreak="0">
     <w:nsid w:val="6B200287"/>
     <w:multiLevelType w:val="hybridMultilevel"/>
     <w:tmpl w:val="32EE3A50"/>
@@ -2855,6 +4884,9 @@
     <w:abstractNumId w:val="0"/>
   </w:num>
   <w:num w:numId="2">
+    <w:abstractNumId w:val="2"/>
+  </w:num>
+  <w:num w:numId="3">
     <w:abstractNumId w:val="1"/>
   </w:num>
 </w:numbering>
@@ -3709,7 +5741,7 @@
 </file>
 
 <file path=customXml/itemProps1.xml><?xml version="1.0" encoding="utf-8"?>
-<ds:datastoreItem xmlns:ds="http://schemas.openxmlformats.org/officeDocument/2006/customXml" ds:itemID="{1E846926-71B7-4769-AFC9-27E0C55AD2D3}">
+<ds:datastoreItem xmlns:ds="http://schemas.openxmlformats.org/officeDocument/2006/customXml" ds:itemID="{744E2ADF-11D9-4FD1-B328-2ACCE84DAAA0}">
   <ds:schemaRefs>
     <ds:schemaRef ds:uri="http://schemas.openxmlformats.org/officeDocument/2006/bibliography"/>
   </ds:schemaRefs>

</xml_diff>